<commit_message>
Progress on the save/load engine
</commit_message>
<xml_diff>
--- a/Documentation/Notes.docx
+++ b/Documentation/Notes.docx
@@ -2107,29 +2107,8 @@
               <w:t>‹</w:t>
             </w:r>
             <w:r>
-              <w:t xml:space="preserve"> </w:t>
-            </w:r>
-            <w:proofErr w:type="spellStart"/>
-            <w:r>
-              <w:t>methodName</w:t>
-            </w:r>
-            <w:proofErr w:type="spellEnd"/>
-            <w:r>
-              <w:t xml:space="preserve"> » </w:t>
-            </w:r>
-            <w:proofErr w:type="spellStart"/>
-            <w:r>
-              <w:t>returnType</w:t>
-            </w:r>
-            <w:proofErr w:type="spellEnd"/>
-            <w:r>
-              <w:t xml:space="preserve"> » </w:t>
-            </w:r>
-            <w:proofErr w:type="spellStart"/>
-            <w:r>
-              <w:t>accessModifier</w:t>
-            </w:r>
-            <w:proofErr w:type="spellEnd"/>
+              <w:t xml:space="preserve"> methodName » returnType » accessModifier</w:t>
+            </w:r>
           </w:p>
         </w:tc>
       </w:tr>
@@ -2163,29 +2142,8 @@
               <w:t>‹</w:t>
             </w:r>
             <w:r>
-              <w:t xml:space="preserve"> </w:t>
-            </w:r>
-            <w:proofErr w:type="spellStart"/>
-            <w:r>
-              <w:t>methodName</w:t>
-            </w:r>
-            <w:proofErr w:type="spellEnd"/>
-            <w:r>
-              <w:t xml:space="preserve"> » </w:t>
-            </w:r>
-            <w:proofErr w:type="spellStart"/>
-            <w:r>
-              <w:t>returnType</w:t>
-            </w:r>
-            <w:proofErr w:type="spellEnd"/>
-            <w:r>
-              <w:t xml:space="preserve"> » </w:t>
-            </w:r>
-            <w:proofErr w:type="spellStart"/>
-            <w:r>
-              <w:t>accessModifier</w:t>
-            </w:r>
-            <w:proofErr w:type="spellEnd"/>
+              <w:t xml:space="preserve"> methodName » returnType » accessModifier</w:t>
+            </w:r>
           </w:p>
         </w:tc>
       </w:tr>
@@ -2219,21 +2177,8 @@
               <w:t>›</w:t>
             </w:r>
             <w:r>
-              <w:t xml:space="preserve"> </w:t>
-            </w:r>
-            <w:proofErr w:type="spellStart"/>
-            <w:r>
-              <w:t>variableName</w:t>
-            </w:r>
-            <w:proofErr w:type="spellEnd"/>
-            <w:r>
-              <w:t xml:space="preserve"> » type » </w:t>
-            </w:r>
-            <w:proofErr w:type="spellStart"/>
-            <w:r>
-              <w:t>accessModifier</w:t>
-            </w:r>
-            <w:proofErr w:type="spellEnd"/>
+              <w:t xml:space="preserve"> variableName » type » accessModifier</w:t>
+            </w:r>
           </w:p>
         </w:tc>
       </w:tr>
@@ -2267,21 +2212,8 @@
               <w:t>›</w:t>
             </w:r>
             <w:r>
-              <w:t xml:space="preserve"> </w:t>
-            </w:r>
-            <w:proofErr w:type="spellStart"/>
-            <w:r>
-              <w:t>variableName</w:t>
-            </w:r>
-            <w:proofErr w:type="spellEnd"/>
-            <w:r>
-              <w:t xml:space="preserve"> » type » </w:t>
-            </w:r>
-            <w:proofErr w:type="spellStart"/>
-            <w:r>
-              <w:t>accessModifier</w:t>
-            </w:r>
-            <w:proofErr w:type="spellEnd"/>
+              <w:t xml:space="preserve"> variableName » type » accessModifier</w:t>
+            </w:r>
           </w:p>
         </w:tc>
       </w:tr>
@@ -2315,21 +2247,8 @@
               <w:t>›</w:t>
             </w:r>
             <w:r>
-              <w:t xml:space="preserve"> </w:t>
-            </w:r>
-            <w:proofErr w:type="spellStart"/>
-            <w:r>
-              <w:t>variableName</w:t>
-            </w:r>
-            <w:proofErr w:type="spellEnd"/>
-            <w:r>
-              <w:t xml:space="preserve"> » type » </w:t>
-            </w:r>
-            <w:proofErr w:type="spellStart"/>
-            <w:r>
-              <w:t>accessModifier</w:t>
-            </w:r>
-            <w:proofErr w:type="spellEnd"/>
+              <w:t xml:space="preserve"> variableName » type » accessModifier</w:t>
+            </w:r>
           </w:p>
         </w:tc>
       </w:tr>
@@ -2463,29 +2382,8 @@
               <w:t>‹</w:t>
             </w:r>
             <w:r>
-              <w:t xml:space="preserve"> </w:t>
-            </w:r>
-            <w:proofErr w:type="spellStart"/>
-            <w:r>
-              <w:t>methodName</w:t>
-            </w:r>
-            <w:proofErr w:type="spellEnd"/>
-            <w:r>
-              <w:t xml:space="preserve"> » </w:t>
-            </w:r>
-            <w:proofErr w:type="spellStart"/>
-            <w:r>
-              <w:t>returnType</w:t>
-            </w:r>
-            <w:proofErr w:type="spellEnd"/>
-            <w:r>
-              <w:t xml:space="preserve"> » </w:t>
-            </w:r>
-            <w:proofErr w:type="spellStart"/>
-            <w:r>
-              <w:t>accessModifier</w:t>
-            </w:r>
-            <w:proofErr w:type="spellEnd"/>
+              <w:t xml:space="preserve"> methodName » returnType » accessModifier</w:t>
+            </w:r>
           </w:p>
         </w:tc>
       </w:tr>
@@ -2519,29 +2417,8 @@
               <w:t>‹</w:t>
             </w:r>
             <w:r>
-              <w:t xml:space="preserve"> </w:t>
-            </w:r>
-            <w:proofErr w:type="spellStart"/>
-            <w:r>
-              <w:t>methodName</w:t>
-            </w:r>
-            <w:proofErr w:type="spellEnd"/>
-            <w:r>
-              <w:t xml:space="preserve"> » </w:t>
-            </w:r>
-            <w:proofErr w:type="spellStart"/>
-            <w:r>
-              <w:t>returnType</w:t>
-            </w:r>
-            <w:proofErr w:type="spellEnd"/>
-            <w:r>
-              <w:t xml:space="preserve"> » </w:t>
-            </w:r>
-            <w:proofErr w:type="spellStart"/>
-            <w:r>
-              <w:t>accessModifier</w:t>
-            </w:r>
-            <w:proofErr w:type="spellEnd"/>
+              <w:t xml:space="preserve"> methodName » returnType » accessModifier</w:t>
+            </w:r>
           </w:p>
         </w:tc>
       </w:tr>
@@ -2575,21 +2452,8 @@
               <w:t>›</w:t>
             </w:r>
             <w:r>
-              <w:t xml:space="preserve"> </w:t>
-            </w:r>
-            <w:proofErr w:type="spellStart"/>
-            <w:r>
-              <w:t>variableName</w:t>
-            </w:r>
-            <w:proofErr w:type="spellEnd"/>
-            <w:r>
-              <w:t xml:space="preserve"> » type » </w:t>
-            </w:r>
-            <w:proofErr w:type="spellStart"/>
-            <w:r>
-              <w:t>accessModifier</w:t>
-            </w:r>
-            <w:proofErr w:type="spellEnd"/>
+              <w:t xml:space="preserve"> variableName » type » accessModifier</w:t>
+            </w:r>
           </w:p>
         </w:tc>
       </w:tr>
@@ -2623,21 +2487,8 @@
               <w:t>›</w:t>
             </w:r>
             <w:r>
-              <w:t xml:space="preserve"> </w:t>
-            </w:r>
-            <w:proofErr w:type="spellStart"/>
-            <w:r>
-              <w:t>variableName</w:t>
-            </w:r>
-            <w:proofErr w:type="spellEnd"/>
-            <w:r>
-              <w:t xml:space="preserve"> » type » </w:t>
-            </w:r>
-            <w:proofErr w:type="spellStart"/>
-            <w:r>
-              <w:t>accessModifier</w:t>
-            </w:r>
-            <w:proofErr w:type="spellEnd"/>
+              <w:t xml:space="preserve"> variableName » type » accessModifier</w:t>
+            </w:r>
           </w:p>
         </w:tc>
       </w:tr>
@@ -2671,21 +2522,8 @@
               <w:t>›</w:t>
             </w:r>
             <w:r>
-              <w:t xml:space="preserve"> </w:t>
-            </w:r>
-            <w:proofErr w:type="spellStart"/>
-            <w:r>
-              <w:t>variableName</w:t>
-            </w:r>
-            <w:proofErr w:type="spellEnd"/>
-            <w:r>
-              <w:t xml:space="preserve"> » type » </w:t>
-            </w:r>
-            <w:proofErr w:type="spellStart"/>
-            <w:r>
-              <w:t>accessModifier</w:t>
-            </w:r>
-            <w:proofErr w:type="spellEnd"/>
+              <w:t xml:space="preserve"> variableName » type » accessModifier</w:t>
+            </w:r>
           </w:p>
         </w:tc>
       </w:tr>

</xml_diff>